<commit_message>
Adicionada avaliacoes PDF em PI
</commit_message>
<xml_diff>
--- a/ProjetosIntegradores/PI2/AutoavaliacaoPI2.docx
+++ b/ProjetosIntegradores/PI2/AutoavaliacaoPI2.docx
@@ -53,8 +53,18 @@
           <w:b/>
           <w:u w:val="single"/>
         </w:rPr>
-        <w:t xml:space="preserve"> - BCD</w:t>
+        <w:t xml:space="preserve"> - </w:t>
       </w:r>
+      <w:bookmarkStart w:id="0" w:name="_GoBack"/>
+      <w:r>
+        <w:rPr>
+          <w:rFonts w:ascii="Arial Narrow" w:hAnsi="Arial Narrow" w:cs="Arial"/>
+          <w:b/>
+          <w:u w:val="single"/>
+        </w:rPr>
+        <w:t>BCD</w:t>
+      </w:r>
+      <w:bookmarkEnd w:id="0"/>
       <w:r>
         <w:rPr>
           <w:rFonts w:ascii="Arial Narrow" w:hAnsi="Arial Narrow" w:cs="Arial"/>
@@ -121,7 +131,6 @@
                 <w:szCs w:val="18"/>
               </w:rPr>
             </w:pPr>
-            <w:proofErr w:type="gramStart"/>
             <w:r>
               <w:rPr>
                 <w:rFonts w:ascii="Arial" w:hAnsi="Arial" w:cs="Arial"/>
@@ -129,17 +138,7 @@
                 <w:sz w:val="18"/>
                 <w:szCs w:val="18"/>
               </w:rPr>
-              <w:t>Natureza</w:t>
-            </w:r>
-            <w:proofErr w:type="gramEnd"/>
-            <w:r>
-              <w:rPr>
-                <w:rFonts w:ascii="Arial" w:hAnsi="Arial" w:cs="Arial"/>
-                <w:b/>
-                <w:sz w:val="18"/>
-                <w:szCs w:val="18"/>
-              </w:rPr>
-              <w:t xml:space="preserve"> dos </w:t>
+              <w:t xml:space="preserve">Natureza dos </w:t>
             </w:r>
             <w:r>
               <w:rPr>
@@ -51095,8 +51094,6 @@
               </w:rPr>
               <w:t xml:space="preserve"> 5 critérios críticos e de 5 a 7</w:t>
             </w:r>
-            <w:bookmarkStart w:id="0" w:name="_GoBack"/>
-            <w:bookmarkEnd w:id="0"/>
             <w:r>
               <w:rPr>
                 <w:rFonts w:ascii="Arial" w:hAnsi="Arial" w:cs="Arial"/>
@@ -52376,27 +52373,14 @@
     <w:r>
       <w:t xml:space="preserve"> de </w:t>
     </w:r>
-    <w:r>
-      <w:fldChar w:fldCharType="begin"/>
-    </w:r>
-    <w:r>
-      <w:instrText xml:space="preserve"> NUMPAGES </w:instrText>
-    </w:r>
-    <w:r>
-      <w:fldChar w:fldCharType="separate"/>
-    </w:r>
-    <w:r>
-      <w:rPr>
-        <w:noProof/>
-      </w:rPr>
-      <w:t>12</w:t>
-    </w:r>
-    <w:r>
-      <w:rPr>
-        <w:noProof/>
-      </w:rPr>
-      <w:fldChar w:fldCharType="end"/>
-    </w:r>
+    <w:fldSimple w:instr=" NUMPAGES ">
+      <w:r>
+        <w:rPr>
+          <w:noProof/>
+        </w:rPr>
+        <w:t>12</w:t>
+      </w:r>
+    </w:fldSimple>
     <w:r>
       <w:t xml:space="preserve">      </w:t>
     </w:r>
@@ -59039,7 +59023,7 @@
 </file>
 
 <file path=customXml/itemProps1.xml><?xml version="1.0" encoding="utf-8"?>
-<ds:datastoreItem xmlns:ds="http://schemas.openxmlformats.org/officeDocument/2006/customXml" ds:itemID="{88E4FF94-9E9E-4EC5-AB24-4D31A9EF1465}">
+<ds:datastoreItem xmlns:ds="http://schemas.openxmlformats.org/officeDocument/2006/customXml" ds:itemID="{029C5031-2E14-42A3-90CF-69C6F5C14D3D}">
   <ds:schemaRefs>
     <ds:schemaRef ds:uri="http://schemas.openxmlformats.org/officeDocument/2006/bibliography"/>
   </ds:schemaRefs>

</xml_diff>